<commit_message>
product page refresh fix
</commit_message>
<xml_diff>
--- a/checkoutHandle.docx
+++ b/checkoutHandle.docx
@@ -3,215 +3,6 @@
 <w:document xmlns:wpc="http://schemas.microsoft.com/office/word/2010/wordprocessingCanvas" xmlns:mc="http://schemas.openxmlformats.org/markup-compatibility/2006" xmlns:o="urn:schemas-microsoft-com:office:office" xmlns:r="http://schemas.openxmlformats.org/officeDocument/2006/relationships" xmlns:m="http://schemas.openxmlformats.org/officeDocument/2006/math" xmlns:v="urn:schemas-microsoft-com:vml" xmlns:wp14="http://schemas.microsoft.com/office/word/2010/wordprocessingDrawing" xmlns:wp="http://schemas.openxmlformats.org/drawingml/2006/wordprocessingDrawing" xmlns:w10="urn:schemas-microsoft-com:office:word" xmlns:w="http://schemas.openxmlformats.org/wordprocessingml/2006/main" xmlns:w14="http://schemas.microsoft.com/office/word/2010/wordml" xmlns:w15="http://schemas.microsoft.com/office/word/2012/wordml" xmlns:wpg="http://schemas.microsoft.com/office/word/2010/wordprocessingGroup" xmlns:wpi="http://schemas.microsoft.com/office/word/2010/wordprocessingInk" xmlns:wne="http://schemas.microsoft.com/office/word/2006/wordml" xmlns:wps="http://schemas.microsoft.com/office/word/2010/wordprocessingShape" mc:Ignorable="w14 w15 wp14">
   <w:body>
     <w:p>
-      <w:pPr>
-        <w:rPr>
-          <w:b/>
-          <w:bCs/>
-          <w:highlight w:val="yellow"/>
-        </w:rPr>
-      </w:pPr>
-      <w:r>
-        <w:rPr>
-          <w:b/>
-          <w:bCs/>
-          <w:highlight w:val="yellow"/>
-        </w:rPr>
-        <w:t>First step =&gt;</w:t>
-      </w:r>
-    </w:p>
-    <w:p>
-      <w:pPr>
-        <w:rPr>
-          <w:highlight w:val="yellow"/>
-        </w:rPr>
-      </w:pPr>
-      <w:proofErr w:type="gramStart"/>
-      <w:r>
-        <w:rPr>
-          <w:highlight w:val="yellow"/>
-        </w:rPr>
-        <w:t>Is ”</w:t>
-      </w:r>
-      <w:proofErr w:type="gramEnd"/>
-      <w:r>
-        <w:rPr>
-          <w:highlight w:val="yellow"/>
-        </w:rPr>
-        <w:t>checkoutDetails” in sessionStrorage?</w:t>
-      </w:r>
-      <w:r>
-        <w:rPr>
-          <w:highlight w:val="yellow"/>
-        </w:rPr>
-        <w:br/>
-        <w:t>take from sessionStrorage.</w:t>
-      </w:r>
-      <w:r>
-        <w:rPr>
-          <w:highlight w:val="yellow"/>
-        </w:rPr>
-        <w:br/>
-        <w:t xml:space="preserve"> If not take form user State.</w:t>
-      </w:r>
-    </w:p>
-    <w:p>
-      <w:pPr>
-        <w:rPr>
-          <w:b/>
-          <w:bCs/>
-          <w:highlight w:val="yellow"/>
-        </w:rPr>
-      </w:pPr>
-      <w:r>
-        <w:rPr>
-          <w:highlight w:val="yellow"/>
-        </w:rPr>
-        <w:t>Click on Next =&gt; setItem checkoutDetails in sessionStrorage from filled values.</w:t>
-      </w:r>
-      <w:r>
-        <w:br/>
-      </w:r>
-      <w:r>
-        <w:br/>
-      </w:r>
-      <w:r>
-        <w:rPr>
-          <w:b/>
-          <w:bCs/>
-          <w:highlight w:val="yellow"/>
-        </w:rPr>
-        <w:t>Second step =&gt;</w:t>
-      </w:r>
-    </w:p>
-    <w:p>
-      <w:pPr>
-        <w:rPr>
-          <w:highlight w:val="yellow"/>
-        </w:rPr>
-      </w:pPr>
-      <w:proofErr w:type="gramStart"/>
-      <w:r>
-        <w:rPr>
-          <w:highlight w:val="yellow"/>
-        </w:rPr>
-        <w:t>Is ”</w:t>
-      </w:r>
-      <w:proofErr w:type="gramEnd"/>
-      <w:r>
-        <w:rPr>
-          <w:highlight w:val="yellow"/>
-        </w:rPr>
-        <w:t>checkoutDetails” in sessionStrorage?</w:t>
-      </w:r>
-      <w:r>
-        <w:rPr>
-          <w:highlight w:val="yellow"/>
-        </w:rPr>
-        <w:br/>
-        <w:t>take from sessionStrorage.</w:t>
-      </w:r>
-      <w:r>
-        <w:rPr>
-          <w:highlight w:val="yellow"/>
-        </w:rPr>
-        <w:br/>
-        <w:t xml:space="preserve"> If not take form user State.</w:t>
-      </w:r>
-    </w:p>
-    <w:p>
-      <w:r>
-        <w:rPr>
-          <w:highlight w:val="yellow"/>
-        </w:rPr>
-        <w:t>Click on Next =&gt; setItem checkoutDetails in sessionStrorage from filled values.</w:t>
-      </w:r>
-    </w:p>
-    <w:p>
-      <w:pPr>
-        <w:rPr>
-          <w:b/>
-          <w:bCs/>
-          <w:highlight w:val="yellow"/>
-          <w:rtl/>
-        </w:rPr>
-      </w:pPr>
-      <w:r>
-        <w:rPr>
-          <w:b/>
-          <w:bCs/>
-          <w:highlight w:val="yellow"/>
-        </w:rPr>
-        <w:t>OrderReview =&gt;</w:t>
-      </w:r>
-    </w:p>
-    <w:p>
-      <w:r>
-        <w:rPr>
-          <w:highlight w:val="yellow"/>
-        </w:rPr>
-        <w:t xml:space="preserve">Take info </w:t>
-      </w:r>
-      <w:proofErr w:type="gramStart"/>
-      <w:r>
-        <w:rPr>
-          <w:highlight w:val="yellow"/>
-        </w:rPr>
-        <w:t>from ”</w:t>
-      </w:r>
-      <w:proofErr w:type="gramEnd"/>
-      <w:r>
-        <w:rPr>
-          <w:highlight w:val="yellow"/>
-        </w:rPr>
-        <w:t>checkoutDetails” in sessionStrorage.</w:t>
-      </w:r>
-      <w:r>
-        <w:rPr>
-          <w:highlight w:val="yellow"/>
-        </w:rPr>
-        <w:br/>
-        <w:t>cart details from cart.</w:t>
-      </w:r>
-    </w:p>
-    <w:p>
-      <w:pPr>
-        <w:rPr>
-          <w:highlight w:val="yellow"/>
-        </w:rPr>
-      </w:pPr>
-      <w:r>
-        <w:rPr>
-          <w:highlight w:val="yellow"/>
-        </w:rPr>
-        <w:t>On Place Order =&gt;</w:t>
-      </w:r>
-    </w:p>
-    <w:p>
-      <w:r>
-        <w:rPr>
-          <w:highlight w:val="yellow"/>
-        </w:rPr>
-        <w:t>Enter the order into database.</w:t>
-      </w:r>
-      <w:r>
-        <w:br/>
-      </w:r>
-    </w:p>
-    <w:p>
-      <w:proofErr w:type="spellStart"/>
-      <w:r>
-        <w:rPr>
-          <w:b/>
-          <w:bCs/>
-        </w:rPr>
-        <w:t>OrderConfirmed</w:t>
-      </w:r>
-      <w:proofErr w:type="spellEnd"/>
-      <w:r>
-        <w:t xml:space="preserve"> =&gt;</w:t>
-      </w:r>
-    </w:p>
-    <w:p>
       <w:r>
         <w:rPr>
           <w:highlight w:val="yellow"/>
@@ -254,112 +45,9 @@
       </w:r>
     </w:p>
     <w:p>
-      <w:r>
-        <w:rPr>
-          <w:highlight w:val="yellow"/>
-        </w:rPr>
-        <w:t xml:space="preserve">FIX BUG – after order, if you refresh site, you </w:t>
-      </w:r>
-      <w:proofErr w:type="spellStart"/>
-      <w:proofErr w:type="gramStart"/>
-      <w:r>
-        <w:rPr>
-          <w:highlight w:val="yellow"/>
-        </w:rPr>
-        <w:t>cant</w:t>
-      </w:r>
-      <w:proofErr w:type="spellEnd"/>
-      <w:proofErr w:type="gramEnd"/>
-      <w:r>
-        <w:rPr>
-          <w:highlight w:val="yellow"/>
-        </w:rPr>
-        <w:t xml:space="preserve"> add products. The state is not updated.</w:t>
-      </w:r>
       <w:bookmarkStart w:id="0" w:name="_GoBack"/>
       <w:bookmarkEnd w:id="0"/>
     </w:p>
-    <w:p>
-      <w:r>
-        <w:rPr>
-          <w:highlight w:val="yellow"/>
-        </w:rPr>
-        <w:t xml:space="preserve">Add </w:t>
-      </w:r>
-      <w:r>
-        <w:rPr>
-          <w:highlight w:val="yellow"/>
-        </w:rPr>
-        <w:t>validations</w:t>
-      </w:r>
-      <w:r>
-        <w:rPr>
-          <w:highlight w:val="yellow"/>
-        </w:rPr>
-        <w:t xml:space="preserve"> to credit card form</w:t>
-      </w:r>
-    </w:p>
-    <w:p>
-      <w:r>
-        <w:rPr>
-          <w:highlight w:val="yellow"/>
-        </w:rPr>
-        <w:t xml:space="preserve">Delete on backend old </w:t>
-      </w:r>
-      <w:proofErr w:type="spellStart"/>
-      <w:r>
-        <w:rPr>
-          <w:highlight w:val="yellow"/>
-        </w:rPr>
-        <w:t>cartId</w:t>
-      </w:r>
-      <w:proofErr w:type="spellEnd"/>
-      <w:r>
-        <w:rPr>
-          <w:highlight w:val="yellow"/>
-        </w:rPr>
-        <w:t xml:space="preserve"> and create new</w:t>
-      </w:r>
-      <w:r>
-        <w:rPr>
-          <w:highlight w:val="yellow"/>
-        </w:rPr>
-        <w:br/>
-        <w:t xml:space="preserve"> in function </w:t>
-      </w:r>
-      <w:proofErr w:type="spellStart"/>
-      <w:r>
-        <w:rPr>
-          <w:highlight w:val="yellow"/>
-        </w:rPr>
-        <w:t>clearCartAndCreateNew</w:t>
-      </w:r>
-      <w:proofErr w:type="spellEnd"/>
-      <w:r>
-        <w:rPr>
-          <w:highlight w:val="yellow"/>
-        </w:rPr>
-        <w:t xml:space="preserve"> (in order services)</w:t>
-      </w:r>
-      <w:r>
-        <w:rPr>
-          <w:highlight w:val="yellow"/>
-        </w:rPr>
-        <w:br/>
-        <w:t xml:space="preserve">make sure to dispatch it to user state Redux so that next order will take the new </w:t>
-      </w:r>
-      <w:proofErr w:type="spellStart"/>
-      <w:r>
-        <w:rPr>
-          <w:highlight w:val="yellow"/>
-        </w:rPr>
-        <w:t>cartId</w:t>
-      </w:r>
-      <w:proofErr w:type="spellEnd"/>
-    </w:p>
-    <w:p/>
-    <w:p/>
-    <w:p/>
     <w:p>
       <w:r>
         <w:br/>

</xml_diff>